<commit_message>
Retirando algumas coisas desnecessárias
</commit_message>
<xml_diff>
--- a/Documentação/Documentação Situação de Aprendizagem.docx
+++ b/Documentação/Documentação Situação de Aprendizagem.docx
@@ -1313,7 +1313,7 @@
           </mc:Choice>
           <mc:Fallback>
             <w:pict>
-              <v:group w14:anchorId="48898FDE" id="Group 191" o:spid="_x0000_s1026" style="position:absolute;margin-left:544.15pt;margin-top:0;width:595.35pt;height:180.7pt;z-index:251659264;mso-position-horizontal:right;mso-position-horizontal-relative:page;mso-position-vertical:bottom;mso-position-vertical-relative:page" coordorigin=",13224" coordsize="11907,3614" o:gfxdata="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">
+              <v:group w14:anchorId="7E262C6D" id="Group 191" o:spid="_x0000_s1026" style="position:absolute;margin-left:544.15pt;margin-top:0;width:595.35pt;height:180.7pt;z-index:251659264;mso-position-horizontal:right;mso-position-horizontal-relative:page;mso-position-vertical:bottom;mso-position-vertical-relative:page" coordorigin=",13224" coordsize="11907,3614" o:gfxdata="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">
                 <v:shape id="Freeform 193" o:spid="_x0000_s1027" style="position:absolute;top:15449;width:11907;height:1389;visibility:visible;mso-wrap-style:square;v-text-anchor:top" coordsize="11907,1389" o:gfxdata="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" path="m11906,l,1162r,227l11906,1389,11906,xe" fillcolor="#001f5f" stroked="f">
                   <v:path arrowok="t" o:connecttype="custom" o:connectlocs="11906,15449;0,16611;0,16838;11906,16838;11906,15449" o:connectangles="0,0,0,0,0"/>
                 </v:shape>
@@ -21032,7 +21032,7 @@
         </mc:Choice>
         <mc:Fallback>
           <w:pict>
-            <v:group w14:anchorId="3CC3B62E" id="Group 186" o:spid="_x0000_s1026" style="width:425.2pt;height:.4pt;mso-position-horizontal-relative:char;mso-position-vertical-relative:line" coordsize="8511,8" o:gfxdata="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">
+            <v:group w14:anchorId="4978A238" id="Group 186" o:spid="_x0000_s1026" style="width:425.2pt;height:.4pt;mso-position-horizontal-relative:char;mso-position-vertical-relative:line" coordsize="8511,8" o:gfxdata="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">
               <v:line id="Line 187" o:spid="_x0000_s1027" style="position:absolute;visibility:visible;mso-wrap-style:square" from="1,1" to="8509,6" o:connectortype="straight" o:gfxdata="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" strokecolor="#006ec0" strokeweight=".14pt"/>
               <w10:anchorlock/>
             </v:group>
@@ -22123,7 +22123,7 @@
             </mc:Choice>
             <mc:Fallback>
               <w:pict>
-                <v:shape w14:anchorId="08554433" id="AutoShape 18" o:spid="_x0000_s1026" style="position:absolute;margin-left:467.45pt;margin-top:23.6pt;width:77.35pt;height:23.65pt;z-index:-251657216;visibility:visible;mso-wrap-style:square;mso-width-percent:0;mso-height-percent:0;mso-wrap-distance-left:9pt;mso-wrap-distance-top:0;mso-wrap-distance-right:9pt;mso-wrap-distance-bottom:0;mso-position-horizontal:absolute;mso-position-horizontal-relative:page;mso-position-vertical:absolute;mso-position-vertical-relative:page;mso-width-percent:0;mso-height-percent:0;mso-width-relative:page;mso-height-relative:page;v-text-anchor:top" coordsize="1331,334" o:gfxdata="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" path="m328,l,,,50r70,l70,59,,59r,46l70,105r,10l,115r,48l70,163r,9l,172r,50l70,222r,9l,231r,46l70,277r,10l,287r,46l1330,333r,-41l187,292r-39,-5l133,281r-15,-6l108,265r-8,-15l98,233r2,-22l240,211r-5,-8l225,198r-12,-4l182,186r-16,-5l148,174r-15,-9l128,158r-3,-8l123,135r,-20l130,96,141,81,156,68r14,-9l187,53r18,-5l223,45r105,l328,xm228,91r-20,5l197,103r-2,10l195,123r8,7l228,140r30,8l276,153r25,14l308,179r3,7l313,197r-2,22l306,236r-10,14l283,263r-35,18l230,287r-20,2l187,292r1143,l1330,287r-997,l370,118r-112,l258,108,253,98,243,93,228,91xm844,l568,r,50l563,81r-5,15l440,96r-9,49l538,145r-10,44l421,189r-11,51l528,240r-10,47l556,287r7,-32l606,50r238,l844,xm656,105l616,287r83,l656,105xm1089,l844,r,50l829,110,791,287r25,l829,265,965,50r124,l1089,xm1007,240r-97,l884,287r129,l1007,240xm1089,50r-44,l1089,287r,-237xm1232,l1089,r,287l1114,287,1167,50r65,l1232,xm1330,r-98,l1232,50r-50,237l1260,287r,-10l1330,277r,-46l1260,231r,-9l1330,222r,-50l1260,172r,-9l1330,163r,-48l1260,115r,-10l1330,105r,-46l1260,59r,-9l1330,50r,-50xm240,211r-74,l166,227r1,4l177,240r5,4l200,245r10,-1l223,240r10,-7l238,228r2,-6l240,211xm785,50r-84,l744,227,785,50xm993,96r-3,l970,135r-33,59l1002,194,993,96xm568,l328,r,98l323,118r47,l385,50r183,l568,xm328,45r-68,l296,55r12,7l318,72r8,12l328,98r,-53xe" fillcolor="#005ca9" stroked="f">
+                <v:shape w14:anchorId="5D80B9DA" id="AutoShape 18" o:spid="_x0000_s1026" style="position:absolute;margin-left:467.45pt;margin-top:23.6pt;width:77.35pt;height:23.65pt;z-index:-251657216;visibility:visible;mso-wrap-style:square;mso-width-percent:0;mso-height-percent:0;mso-wrap-distance-left:9pt;mso-wrap-distance-top:0;mso-wrap-distance-right:9pt;mso-wrap-distance-bottom:0;mso-position-horizontal:absolute;mso-position-horizontal-relative:page;mso-position-vertical:absolute;mso-position-vertical-relative:page;mso-width-percent:0;mso-height-percent:0;mso-width-relative:page;mso-height-relative:page;v-text-anchor:top" coordsize="1331,334" o:gfxdata="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" path="m328,l,,,50r70,l70,59,,59r,46l70,105r,10l,115r,48l70,163r,9l,172r,50l70,222r,9l,231r,46l70,277r,10l,287r,46l1330,333r,-41l187,292r-39,-5l133,281r-15,-6l108,265r-8,-15l98,233r2,-22l240,211r-5,-8l225,198r-12,-4l182,186r-16,-5l148,174r-15,-9l128,158r-3,-8l123,135r,-20l130,96,141,81,156,68r14,-9l187,53r18,-5l223,45r105,l328,xm228,91r-20,5l197,103r-2,10l195,123r8,7l228,140r30,8l276,153r25,14l308,179r3,7l313,197r-2,22l306,236r-10,14l283,263r-35,18l230,287r-20,2l187,292r1143,l1330,287r-997,l370,118r-112,l258,108,253,98,243,93,228,91xm844,l568,r,50l563,81r-5,15l440,96r-9,49l538,145r-10,44l421,189r-11,51l528,240r-10,47l556,287r7,-32l606,50r238,l844,xm656,105l616,287r83,l656,105xm1089,l844,r,50l829,110,791,287r25,l829,265,965,50r124,l1089,xm1007,240r-97,l884,287r129,l1007,240xm1089,50r-44,l1089,287r,-237xm1232,l1089,r,287l1114,287,1167,50r65,l1232,xm1330,r-98,l1232,50r-50,237l1260,287r,-10l1330,277r,-46l1260,231r,-9l1330,222r,-50l1260,172r,-9l1330,163r,-48l1260,115r,-10l1330,105r,-46l1260,59r,-9l1330,50r,-50xm240,211r-74,l166,227r1,4l177,240r5,4l200,245r10,-1l223,240r10,-7l238,228r2,-6l240,211xm785,50r-84,l744,227,785,50xm993,96r-3,l970,135r-33,59l1002,194,993,96xm568,l328,r,98l323,118r47,l385,50r183,l568,xm328,45r-68,l296,55r12,7l318,72r8,12l328,98r,-53xe" fillcolor="#005ca9" stroked="f">
                   <v:path arrowok="t" o:connecttype="custom" o:connectlocs="51679,814453;51679,863896;51679,916035;51679,969074;51679,1018516;981901,1068858;98190,1022112;72351,978962;166111,947499;109264,925924;90807,890864;115170,830635;164634,809959;153560,855805;149869,886370;222220,919631;229602,966377;183091,1022112;981901,1032000;190474,875582;168326,851310;415647,842321;397190,899854;389807,985255;447392,814453;454775,1027506;623101,769506;602429,1027506;803977,769506;747869,1027506;803977,1027506;803977,1027506;909550,769506;872637,1027506;981901,977164;981901,924126;981901,872885;981901,822544;981901,769506;123291,977164;155037,988851;177185,969074;549274,973568;716123,890864;419338,769506;273160,875582;242153,809959;234770,834230" o:connectangles="0,0,0,0,0,0,0,0,0,0,0,0,0,0,0,0,0,0,0,0,0,0,0,0,0,0,0,0,0,0,0,0,0,0,0,0,0,0,0,0,0,0,0,0,0,0,0,0"/>
                   <w10:wrap anchorx="page" anchory="page"/>
                 </v:shape>
@@ -22400,7 +22400,7 @@
         </mc:Choice>
         <mc:Fallback>
           <w:pict>
-            <v:line w14:anchorId="2B8F869A" id="Conector reto 1" o:spid="_x0000_s1026" style="position:absolute;z-index:251660288;visibility:visible;mso-wrap-style:square;mso-wrap-distance-left:9pt;mso-wrap-distance-top:0;mso-wrap-distance-right:9pt;mso-wrap-distance-bottom:0;mso-position-horizontal:absolute;mso-position-horizontal-relative:text;mso-position-vertical:absolute;mso-position-vertical-relative:text" from=".9pt,20.95pt" to="423.25pt,22pt" o:gfxdata="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" strokecolor="#4472c4 [3204]" strokeweight=".5pt">
+            <v:line w14:anchorId="02A40886" id="Conector reto 1" o:spid="_x0000_s1026" style="position:absolute;z-index:251660288;visibility:visible;mso-wrap-style:square;mso-wrap-distance-left:9pt;mso-wrap-distance-top:0;mso-wrap-distance-right:9pt;mso-wrap-distance-bottom:0;mso-position-horizontal:absolute;mso-position-horizontal-relative:text;mso-position-vertical:absolute;mso-position-vertical-relative:text" from=".9pt,20.95pt" to="423.25pt,22pt" o:gfxdata="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" strokecolor="#4472c4 [3204]" strokeweight=".5pt">
               <v:stroke joinstyle="miter"/>
             </v:line>
           </w:pict>

</xml_diff>